<commit_message>
rename delay to latency and uncomment anova
</commit_message>
<xml_diff>
--- a/Stats/anova.docx
+++ b/Stats/anova.docx
@@ -335,7 +335,16 @@
                 <w:sz w:val="18"/>
                 <w:szCs w:val="18"/>
               </w:rPr>
-              <w:t>Delay type (network, processing)</w:t>
+              <w:t>Latency</w:t>
+            </w:r>
+            <w:r>
+              <w:rPr>
+                <w:rFonts w:ascii="Arial" w:hAnsi="Arial" w:cs="Arial"/>
+                <w:color w:val="000000"/>
+                <w:sz w:val="18"/>
+                <w:szCs w:val="18"/>
+              </w:rPr>
+              <w:t xml:space="preserve"> type (network, processing)</w:t>
             </w:r>
           </w:p>
         </w:tc>
@@ -744,7 +753,16 @@
                 <w:sz w:val="18"/>
                 <w:szCs w:val="18"/>
               </w:rPr>
-              <w:t>Delay type</w:t>
+              <w:t>Latency</w:t>
+            </w:r>
+            <w:r>
+              <w:rPr>
+                <w:rFonts w:ascii="Arial" w:hAnsi="Arial" w:cs="Arial"/>
+                <w:color w:val="000000"/>
+                <w:sz w:val="18"/>
+                <w:szCs w:val="18"/>
+              </w:rPr>
+              <w:t xml:space="preserve"> type</w:t>
             </w:r>
             <w:r>
               <w:rPr>
@@ -1145,17 +1163,24 @@
                 <w:szCs w:val="18"/>
               </w:rPr>
             </w:pPr>
-            <w:proofErr w:type="spellStart"/>
-            <w:r>
-              <w:rPr>
-                <w:rFonts w:ascii="Arial" w:hAnsi="Arial" w:cs="Arial"/>
-                <w:color w:val="000000"/>
-                <w:sz w:val="18"/>
-                <w:szCs w:val="18"/>
-              </w:rPr>
-              <w:t>delayType</w:t>
-            </w:r>
-            <w:proofErr w:type="spellEnd"/>
+            <w:r>
+              <w:rPr>
+                <w:rFonts w:ascii="Arial" w:hAnsi="Arial" w:cs="Arial"/>
+                <w:color w:val="000000"/>
+                <w:sz w:val="18"/>
+                <w:szCs w:val="18"/>
+              </w:rPr>
+              <w:t xml:space="preserve">Latency </w:t>
+            </w:r>
+            <w:r>
+              <w:rPr>
+                <w:rFonts w:ascii="Arial" w:hAnsi="Arial" w:cs="Arial"/>
+                <w:color w:val="000000"/>
+                <w:sz w:val="18"/>
+                <w:szCs w:val="18"/>
+              </w:rPr>
+              <w:t>Type</w:t>
+            </w:r>
           </w:p>
         </w:tc>
         <w:tc>
@@ -1524,7 +1549,16 @@
                 <w:sz w:val="18"/>
                 <w:szCs w:val="18"/>
               </w:rPr>
-              <w:t>Network delay</w:t>
+              <w:t xml:space="preserve">Network </w:t>
+            </w:r>
+            <w:r>
+              <w:rPr>
+                <w:rFonts w:ascii="Arial" w:hAnsi="Arial" w:cs="Arial"/>
+                <w:color w:val="000000"/>
+                <w:sz w:val="18"/>
+                <w:szCs w:val="18"/>
+              </w:rPr>
+              <w:t>latency</w:t>
             </w:r>
           </w:p>
         </w:tc>
@@ -1736,7 +1770,16 @@
                 <w:sz w:val="18"/>
                 <w:szCs w:val="18"/>
               </w:rPr>
-              <w:t>Processing delay</w:t>
+              <w:t xml:space="preserve">Processing </w:t>
+            </w:r>
+            <w:r>
+              <w:rPr>
+                <w:rFonts w:ascii="Arial" w:hAnsi="Arial" w:cs="Arial"/>
+                <w:color w:val="000000"/>
+                <w:sz w:val="18"/>
+                <w:szCs w:val="18"/>
+              </w:rPr>
+              <w:t>latency</w:t>
             </w:r>
           </w:p>
         </w:tc>
@@ -1956,7 +1999,16 @@
                 <w:sz w:val="18"/>
                 <w:szCs w:val="18"/>
               </w:rPr>
-              <w:t>Network delay</w:t>
+              <w:t xml:space="preserve">Network </w:t>
+            </w:r>
+            <w:r>
+              <w:rPr>
+                <w:rFonts w:ascii="Arial" w:hAnsi="Arial" w:cs="Arial"/>
+                <w:color w:val="000000"/>
+                <w:sz w:val="18"/>
+                <w:szCs w:val="18"/>
+              </w:rPr>
+              <w:t>latency</w:t>
             </w:r>
           </w:p>
         </w:tc>
@@ -2170,8 +2222,19 @@
                 <w:sz w:val="18"/>
                 <w:szCs w:val="18"/>
               </w:rPr>
-              <w:t>Processing delay</w:t>
-            </w:r>
+              <w:t xml:space="preserve">Processing </w:t>
+            </w:r>
+            <w:r>
+              <w:rPr>
+                <w:rFonts w:ascii="Arial" w:hAnsi="Arial" w:cs="Arial"/>
+                <w:color w:val="000000"/>
+                <w:sz w:val="18"/>
+                <w:szCs w:val="18"/>
+              </w:rPr>
+              <w:t>latency</w:t>
+            </w:r>
+            <w:bookmarkStart w:id="0" w:name="_GoBack"/>
+            <w:bookmarkEnd w:id="0"/>
           </w:p>
         </w:tc>
         <w:tc>
@@ -3124,10 +3187,7 @@
         </w:tc>
       </w:tr>
     </w:tbl>
-    <w:p>
-      <w:bookmarkStart w:id="0" w:name="_GoBack"/>
-      <w:bookmarkEnd w:id="0"/>
-    </w:p>
+    <w:p/>
     <w:sectPr>
       <w:pgSz w:w="15100" w:h="15840"/>
       <w:pgMar w:top="1417" w:right="1417" w:bottom="1417" w:left="1417" w:header="720" w:footer="720" w:gutter="0"/>

</xml_diff>